<commit_message>
ajout de la documentation totale, Diag_class_csharp_description.docx n'est qu'une ébauche. Ajout du package XUnit dans Diag_package_global.mdj
git-svn-id: https://forge.clermont-universite.fr/svn/md-binome02@60 a295b7a2-e4ef-4650-9f47-075ab073bfd3
</commit_message>
<xml_diff>
--- a/trunc/doc/doc_ressources/Doc_Cs/Diag_Package_Global_description.docx
+++ b/trunc/doc/doc_ressources/Doc_Cs/Diag_Package_Global_description.docx
@@ -12,16 +12,37 @@
         <w:ind w:left="567"/>
       </w:pPr>
       <w:r>
-        <w:t xml:space="preserve">Il existe 3 packages, modélisation correspond au </w:t>
+        <w:t xml:space="preserve">Il existe </w:t>
+      </w:r>
+      <w:r>
+        <w:t>4</w:t>
+      </w:r>
+      <w:r>
+        <w:t xml:space="preserve"> packages, modélisation correspond au </w:t>
       </w:r>
       <w:r>
         <w:t>C</w:t>
       </w:r>
       <w:r>
-        <w:t xml:space="preserve"># pur, Seriathon correspond à la partie XAML, et la persistance (Stub, </w:t>
+        <w:t># pur, Seriathon correspond à la partie XAML,</w:t>
+      </w:r>
+      <w:r>
+        <w:t xml:space="preserve"> </w:t>
+      </w:r>
+      <w:r>
+        <w:t xml:space="preserve">la persistance (Stub, </w:t>
       </w:r>
       <w:r>
         <w:t>DataContract…)</w:t>
+      </w:r>
+      <w:r>
+        <w:t xml:space="preserve">, ainsi que les tests unitaires de la partie modélisation (nommé </w:t>
+      </w:r>
+      <w:r>
+        <w:t>test_modelisation_XUnit</w:t>
+      </w:r>
+      <w:r>
+        <w:t>)</w:t>
       </w:r>
       <w:r>
         <w:t>.</w:t>
@@ -60,6 +81,23 @@
       </w:r>
       <w:r>
         <w:t>persistance, pour obtenir les informations de bases au lancement de l’application (venant du stub ou d’un DataContract), et pour enregistrer les ajouts, suppressions et modifications sur ses informations.</w:t>
+      </w:r>
+    </w:p>
+    <w:p>
+      <w:pPr>
+        <w:ind w:left="567"/>
+      </w:pPr>
+      <w:r>
+        <w:t>Le package « </w:t>
+      </w:r>
+      <w:r>
+        <w:t>test_modelisation_XUnit</w:t>
+      </w:r>
+      <w:r>
+        <w:t> » importe la plupart des classes du package modélisation, afin de pouvoir tester ces classes</w:t>
+      </w:r>
+      <w:r>
+        <w:t>.</w:t>
       </w:r>
     </w:p>
     <w:p>

</xml_diff>